<commit_message>
part one ready for edit
</commit_message>
<xml_diff>
--- a/Week2_RiskManagement/BachmeierNTIM7030-2.docx
+++ b/Week2_RiskManagement/BachmeierNTIM7030-2.docx
@@ -138,6 +138,7 @@
           <w:id w:val="-1494180555"/>
           <w:citation/>
         </w:sdtPr>
+        <w:sdtEndPr/>
         <w:sdtContent>
           <w:r>
             <w:fldChar w:fldCharType="begin"/>
@@ -160,10 +161,7 @@
         </w:sdtContent>
       </w:sdt>
       <w:r>
-        <w:t>.  These erroneous conditions arise due to both malicious and negligent scenarios, degrading the confidentiality, integrity, and availability of our service offerings.</w:t>
-      </w:r>
-      <w:r>
-        <w:t xml:space="preserve">  </w:t>
+        <w:t xml:space="preserve">.  These erroneous conditions arise due to both malicious and negligent scenarios, degrading the confidentiality, integrity, and availability of our service offerings.  </w:t>
       </w:r>
     </w:p>
     <w:p>
@@ -178,6 +176,7 @@
           <w:id w:val="-38670034"/>
           <w:citation/>
         </w:sdtPr>
+        <w:sdtEndPr/>
         <w:sdtContent>
           <w:r>
             <w:fldChar w:fldCharType="begin"/>
@@ -215,6 +214,7 @@
           <w:id w:val="998764371"/>
           <w:citation/>
         </w:sdtPr>
+        <w:sdtEndPr/>
         <w:sdtContent>
           <w:r>
             <w:fldChar w:fldCharType="begin"/>
@@ -273,6 +273,7 @@
           <w:id w:val="1401490852"/>
           <w:citation/>
         </w:sdtPr>
+        <w:sdtEndPr/>
         <w:sdtContent>
           <w:r>
             <w:fldChar w:fldCharType="begin"/>
@@ -311,8 +312,348 @@
       <w:r>
         <w:t>Importance and value of corporate data and the cost of ownership</w:t>
       </w:r>
-      <w:r>
-        <w:br/>
+    </w:p>
+    <w:p>
+      <w:r>
+        <w:tab/>
+        <w:t>Corporate data is the fuel that powers decision processes, creates value differ</w:t>
+      </w:r>
+      <w:r>
+        <w:t>ent</w:t>
+      </w:r>
+      <w:r>
+        <w:t>iation, and customizes the experience for individual users</w:t>
+      </w:r>
+      <w:sdt>
+        <w:sdtPr>
+          <w:id w:val="574937500"/>
+          <w:citation/>
+        </w:sdtPr>
+        <w:sdtContent>
+          <w:r>
+            <w:fldChar w:fldCharType="begin"/>
+          </w:r>
+          <w:r>
+            <w:instrText xml:space="preserve"> CITATION Kna18 \l 1033 </w:instrText>
+          </w:r>
+          <w:r>
+            <w:fldChar w:fldCharType="separate"/>
+          </w:r>
+          <w:r>
+            <w:rPr>
+              <w:noProof/>
+            </w:rPr>
+            <w:t xml:space="preserve"> (Knabke &amp; Olbrich, 2018)</w:t>
+          </w:r>
+          <w:r>
+            <w:fldChar w:fldCharType="end"/>
+          </w:r>
+        </w:sdtContent>
+      </w:sdt>
+      <w:r>
+        <w:t>.  Facebook</w:t>
+      </w:r>
+      <w:r>
+        <w:t xml:space="preserve"> has a market cap of </w:t>
+      </w:r>
+      <w:r>
+        <w:t>roughly $650 billion market cap</w:t>
+      </w:r>
+      <w:r>
+        <w:t xml:space="preserve"> predominately because</w:t>
+      </w:r>
+      <w:r>
+        <w:t xml:space="preserve"> </w:t>
+      </w:r>
+      <w:r>
+        <w:t xml:space="preserve">of their personalized </w:t>
+      </w:r>
+      <w:r>
+        <w:t xml:space="preserve">data </w:t>
+      </w:r>
+      <w:r>
+        <w:t>feeds</w:t>
+      </w:r>
+      <w:r>
+        <w:t>, not because it invented a better user forum.</w:t>
+      </w:r>
+      <w:r>
+        <w:t xml:space="preserve">  As business processes mature</w:t>
+      </w:r>
+      <w:r>
+        <w:t>,</w:t>
+      </w:r>
+      <w:r>
+        <w:t xml:space="preserve"> they can unlock hidden potential by transforming data into business intelligence, resulting in competitive advantage</w:t>
+      </w:r>
+      <w:r>
+        <w:t>s</w:t>
+      </w:r>
+      <w:r>
+        <w:t xml:space="preserve"> through more informed actions</w:t>
+      </w:r>
+      <w:sdt>
+        <w:sdtPr>
+          <w:id w:val="2078480487"/>
+          <w:citation/>
+        </w:sdtPr>
+        <w:sdtContent>
+          <w:r>
+            <w:fldChar w:fldCharType="begin"/>
+          </w:r>
+          <w:r>
+            <w:instrText xml:space="preserve"> CITATION Obe15 \l 1033 </w:instrText>
+          </w:r>
+          <w:r>
+            <w:fldChar w:fldCharType="separate"/>
+          </w:r>
+          <w:r>
+            <w:rPr>
+              <w:noProof/>
+            </w:rPr>
+            <w:t xml:space="preserve"> (Obeidat, North, Richardson, Rattanka, &amp; North, 2015)</w:t>
+          </w:r>
+          <w:r>
+            <w:fldChar w:fldCharType="end"/>
+          </w:r>
+        </w:sdtContent>
+      </w:sdt>
+      <w:r>
+        <w:t>.  However, as with any fuel</w:t>
+      </w:r>
+      <w:r>
+        <w:t>,</w:t>
+      </w:r>
+      <w:r>
+        <w:t xml:space="preserve"> there is a risk of fire.</w:t>
+      </w:r>
+    </w:p>
+    <w:p>
+      <w:r>
+        <w:tab/>
+        <w:t>This metaphorical fire comes from the challenges associated with confidential</w:t>
+      </w:r>
+      <w:r>
+        <w:t>it</w:t>
+      </w:r>
+      <w:r>
+        <w:t>y, integrity</w:t>
+      </w:r>
+      <w:r>
+        <w:t>,</w:t>
+      </w:r>
+      <w:r>
+        <w:t xml:space="preserve"> and availab</w:t>
+      </w:r>
+      <w:r>
+        <w:t>ility</w:t>
+      </w:r>
+      <w:r>
+        <w:t xml:space="preserve"> of information.  </w:t>
+      </w:r>
+      <w:r>
+        <w:t>For instance, confidential</w:t>
+      </w:r>
+      <w:r>
+        <w:t>it</w:t>
+      </w:r>
+      <w:r>
+        <w:t xml:space="preserve">y breaches can come from malicious theft – such as an attacker compromising </w:t>
+      </w:r>
+      <w:r>
+        <w:t>a</w:t>
+      </w:r>
+      <w:r>
+        <w:t xml:space="preserve"> user</w:t>
+      </w:r>
+      <w:r>
+        <w:t>’</w:t>
+      </w:r>
+      <w:r>
+        <w:t xml:space="preserve">s account or malware exfiltrating sensitive documents.  A loss of confidentiality can also arise from negligent handling of information, such as storing personally identifiable information (PII) on unencrypted thumb drives.  If </w:t>
+      </w:r>
+      <w:r>
+        <w:t xml:space="preserve">that </w:t>
+      </w:r>
+      <w:r>
+        <w:t xml:space="preserve">device </w:t>
+      </w:r>
+      <w:r>
+        <w:t xml:space="preserve">becomes lost </w:t>
+      </w:r>
+      <w:r>
+        <w:t xml:space="preserve">on an Uber, then all control is lost.  When these security incidents occur, there can be regulatory repercussions and political fallout from users.  For </w:t>
+      </w:r>
+      <w:r>
+        <w:lastRenderedPageBreak/>
+        <w:t>example, California and Del</w:t>
+      </w:r>
+      <w:r>
+        <w:t>a</w:t>
+      </w:r>
+      <w:r>
+        <w:t xml:space="preserve">ware have </w:t>
+      </w:r>
+      <w:r>
+        <w:t>stringen</w:t>
+      </w:r>
+      <w:r>
+        <w:t>t privacy laws that provide teeth for litigators to seek damages.  Internationally, the General Data Protection Regulation (GDPR) enables the European Union to levy fines for abusing the public trust</w:t>
+      </w:r>
+      <w:sdt>
+        <w:sdtPr>
+          <w:id w:val="-602723711"/>
+          <w:citation/>
+        </w:sdtPr>
+        <w:sdtContent>
+          <w:r>
+            <w:fldChar w:fldCharType="begin"/>
+          </w:r>
+          <w:r>
+            <w:instrText xml:space="preserve"> CITATION Kov18 \l 1033 </w:instrText>
+          </w:r>
+          <w:r>
+            <w:fldChar w:fldCharType="separate"/>
+          </w:r>
+          <w:r>
+            <w:rPr>
+              <w:noProof/>
+            </w:rPr>
+            <w:t xml:space="preserve"> (Kovacs, 2017)</w:t>
+          </w:r>
+          <w:r>
+            <w:fldChar w:fldCharType="end"/>
+          </w:r>
+        </w:sdtContent>
+      </w:sdt>
+      <w:r>
+        <w:t>.</w:t>
+      </w:r>
+    </w:p>
+    <w:p>
+      <w:r>
+        <w:tab/>
+        <w:t xml:space="preserve">Not all sensitive information is confidential, and other scenarios exist where ensuring integrity </w:t>
+      </w:r>
+      <w:r>
+        <w:t>is</w:t>
+      </w:r>
+      <w:r>
+        <w:t xml:space="preserve"> more critical.  For instance, a mortgage contract contains public information but needs to be </w:t>
+      </w:r>
+      <w:r>
+        <w:t>verifiable</w:t>
+      </w:r>
+      <w:r>
+        <w:t xml:space="preserve">.  </w:t>
+      </w:r>
+      <w:r>
+        <w:t xml:space="preserve">Challenges exist </w:t>
+      </w:r>
+      <w:r>
+        <w:t xml:space="preserve">around maintaining </w:t>
+      </w:r>
+      <w:r>
+        <w:t xml:space="preserve">the </w:t>
+      </w:r>
+      <w:r>
+        <w:t xml:space="preserve">integrity of information, such as ensuring malicious actors do not tamper with documents.  </w:t>
+      </w:r>
+      <w:r>
+        <w:t>Mitigations also need to exist for managing data corruption scenarios from network glitches or application faults.</w:t>
+      </w:r>
+    </w:p>
+    <w:p>
+      <w:r>
+        <w:tab/>
+        <w:t xml:space="preserve">Information that is unavailable promptly has little </w:t>
+      </w:r>
+      <w:r>
+        <w:t xml:space="preserve">to no </w:t>
+      </w:r>
+      <w:r>
+        <w:t>value</w:t>
+      </w:r>
+      <w:sdt>
+        <w:sdtPr>
+          <w:id w:val="2053578622"/>
+          <w:citation/>
+        </w:sdtPr>
+        <w:sdtContent>
+          <w:r>
+            <w:fldChar w:fldCharType="begin"/>
+          </w:r>
+          <w:r>
+            <w:instrText xml:space="preserve"> CITATION Gon19 \l 1033 </w:instrText>
+          </w:r>
+          <w:r>
+            <w:fldChar w:fldCharType="separate"/>
+          </w:r>
+          <w:r>
+            <w:rPr>
+              <w:noProof/>
+            </w:rPr>
+            <w:t xml:space="preserve"> (Hawking, 2012)</w:t>
+          </w:r>
+          <w:r>
+            <w:fldChar w:fldCharType="end"/>
+          </w:r>
+        </w:sdtContent>
+      </w:sdt>
+      <w:r>
+        <w:t>.</w:t>
+      </w:r>
+      <w:r>
+        <w:t xml:space="preserve">  These </w:t>
+      </w:r>
+      <w:proofErr w:type="spellStart"/>
+      <w:r>
+        <w:t>distruptions</w:t>
+      </w:r>
+      <w:proofErr w:type="spellEnd"/>
+      <w:r>
+        <w:t xml:space="preserve"> can come from situations like hardware failures, software outages, and erroneous deletions.  The business needs to have business continuity and IT contingency strategies to restore access for </w:t>
+      </w:r>
+      <w:r>
+        <w:t xml:space="preserve">information </w:t>
+      </w:r>
+      <w:r>
+        <w:t>consumers</w:t>
+      </w:r>
+      <w:sdt>
+        <w:sdtPr>
+          <w:id w:val="-1118600710"/>
+          <w:citation/>
+        </w:sdtPr>
+        <w:sdtContent>
+          <w:r>
+            <w:fldChar w:fldCharType="begin"/>
+          </w:r>
+          <w:r>
+            <w:instrText xml:space="preserve"> CITATION Kos15 \l 1033 </w:instrText>
+          </w:r>
+          <w:r>
+            <w:fldChar w:fldCharType="separate"/>
+          </w:r>
+          <w:r>
+            <w:rPr>
+              <w:noProof/>
+            </w:rPr>
+            <w:t xml:space="preserve"> (Kosub, 2015)</w:t>
+          </w:r>
+          <w:r>
+            <w:fldChar w:fldCharType="end"/>
+          </w:r>
+        </w:sdtContent>
+      </w:sdt>
+      <w:r>
+        <w:t>.</w:t>
+      </w:r>
+      <w:r>
+        <w:t xml:space="preserve">  If the organization fails to maintain high availability of data accessibility, then users of the service will seek out new solutions often from competitors.</w:t>
+      </w:r>
+      <w:r>
+        <w:t xml:space="preserve">  Internal customers that must continue using the data service will seek out political pressures and similar strategies to force change.</w:t>
       </w:r>
     </w:p>
     <w:p>
@@ -322,8 +663,109 @@
       <w:r>
         <w:t>Process of risk assessment or analysis</w:t>
       </w:r>
-      <w:r>
-        <w:br/>
+    </w:p>
+    <w:p>
+      <w:pPr>
+        <w:ind w:firstLine="720"/>
+      </w:pPr>
+      <w:r>
+        <w:t>Formally, a</w:t>
+      </w:r>
+      <w:r>
+        <w:t xml:space="preserve"> vulnerability exists at the intersect of three conditions; system susceptibility, threat accessibility, and threat capability</w:t>
+      </w:r>
+      <w:sdt>
+        <w:sdtPr>
+          <w:id w:val="1844896173"/>
+          <w:citation/>
+        </w:sdtPr>
+        <w:sdtContent>
+          <w:r>
+            <w:fldChar w:fldCharType="begin"/>
+          </w:r>
+          <w:r>
+            <w:instrText xml:space="preserve"> CITATION Bas18 \l 1033 </w:instrText>
+          </w:r>
+          <w:r>
+            <w:fldChar w:fldCharType="separate"/>
+          </w:r>
+          <w:r>
+            <w:rPr>
+              <w:noProof/>
+            </w:rPr>
+            <w:t xml:space="preserve"> (Baskerville, Rowe, &amp; Wolff, 2018)</w:t>
+          </w:r>
+          <w:r>
+            <w:fldChar w:fldCharType="end"/>
+          </w:r>
+        </w:sdtContent>
+      </w:sdt>
+      <w:r>
+        <w:t>.</w:t>
+      </w:r>
+      <w:r>
+        <w:t xml:space="preserve">  </w:t>
+      </w:r>
+      <w:proofErr w:type="gramStart"/>
+      <w:r>
+        <w:t>Therefore</w:t>
+      </w:r>
+      <w:proofErr w:type="gramEnd"/>
+      <w:r>
+        <w:t xml:space="preserve"> risk assessment needs to identify these junctions and devise a strategy to remove one or more predicate.  Cybersecurity professionals can choose between various frameworks for assessing risk and analyzing business processes.  For instance, the National Institute of Standards and Technology (NIST) provides the Cybersecurity Framework; meanwhile, the International </w:t>
+      </w:r>
+      <w:r>
+        <w:lastRenderedPageBreak/>
+        <w:t xml:space="preserve">Standard Organization (ISO) has 27000 and 27001.  Other organizations have established their specific implementation, such as COBIT and the Risk Management Framework.  </w:t>
+      </w:r>
+    </w:p>
+    <w:p>
+      <w:pPr>
+        <w:ind w:firstLine="720"/>
+      </w:pPr>
+      <w:r>
+        <w:t>While there are distinctions between these different systems, they all follow a similar feedback loop of plan-do-check-act</w:t>
+      </w:r>
+      <w:sdt>
+        <w:sdtPr>
+          <w:id w:val="1720087293"/>
+          <w:citation/>
+        </w:sdtPr>
+        <w:sdtContent>
+          <w:r>
+            <w:fldChar w:fldCharType="begin"/>
+          </w:r>
+          <w:r>
+            <w:instrText xml:space="preserve"> CITATION Rad15 \l 1033 </w:instrText>
+          </w:r>
+          <w:r>
+            <w:fldChar w:fldCharType="separate"/>
+          </w:r>
+          <w:r>
+            <w:rPr>
+              <w:noProof/>
+            </w:rPr>
+            <w:t xml:space="preserve"> (Radhakrishnan, 2015)</w:t>
+          </w:r>
+          <w:r>
+            <w:fldChar w:fldCharType="end"/>
+          </w:r>
+        </w:sdtContent>
+      </w:sdt>
+      <w:r>
+        <w:t>.  Each iteration through the loop enumerates the critical resources and available methods for interacting with those systems.</w:t>
+      </w:r>
+      <w:r>
+        <w:t xml:space="preserve">  Controls must exist on each of those interactions to perform authentication, authorization, and auditing of the caller.  After discovering insufficient controls, the administrators need to create a </w:t>
+      </w:r>
+      <w:r>
+        <w:t xml:space="preserve">strategy </w:t>
+      </w:r>
+      <w:r>
+        <w:t>for hedging or removing that risk.  For instance, a management service lacks proper controls and is prohibitively expensive to upgrade nor replace.  In this situation, using network access controls (NACLs) could remove the threat accessibility, and therefore the vulnerability.</w:t>
+      </w:r>
+      <w:r>
+        <w:t xml:space="preserve">  The protections require testing to confirm they sufficiently prevent unauthorized access.  Perhaps the vulnerable management service is accessible from three subnets, and only two are blocked.  When these mitigations turn out to be partial solutions, it requires another iteration of planning and additional effort.</w:t>
       </w:r>
     </w:p>
     <w:p>
@@ -333,8 +775,198 @@
       <w:r>
         <w:t>Risk management strategies and countermeasures</w:t>
       </w:r>
-      <w:r>
-        <w:br/>
+    </w:p>
+    <w:p>
+      <w:r>
+        <w:tab/>
+        <w:t>When choosing a risk management strategy, the organization needs to consider the threat impact and likelihood</w:t>
+      </w:r>
+      <w:sdt>
+        <w:sdtPr>
+          <w:id w:val="-1359502563"/>
+          <w:citation/>
+        </w:sdtPr>
+        <w:sdtContent>
+          <w:r>
+            <w:fldChar w:fldCharType="begin"/>
+          </w:r>
+          <w:r>
+            <w:instrText xml:space="preserve"> CITATION Bas18 \l 1033 </w:instrText>
+          </w:r>
+          <w:r>
+            <w:fldChar w:fldCharType="separate"/>
+          </w:r>
+          <w:r>
+            <w:rPr>
+              <w:noProof/>
+            </w:rPr>
+            <w:t xml:space="preserve"> (Baskerville, Rowe, &amp; Wolff, 2018)</w:t>
+          </w:r>
+          <w:r>
+            <w:fldChar w:fldCharType="end"/>
+          </w:r>
+        </w:sdtContent>
+      </w:sdt>
+      <w:r>
+        <w:t>.  If the impact is critical, then the business will need to either transfer that risk or avoid the scenario entirely.  For instance, foreign markets lack intellectual privacy protections, and this can discourage the release of cutting edge technology to those audiences</w:t>
+      </w:r>
+      <w:sdt>
+        <w:sdtPr>
+          <w:id w:val="1363708929"/>
+          <w:citation/>
+        </w:sdtPr>
+        <w:sdtContent>
+          <w:r>
+            <w:fldChar w:fldCharType="begin"/>
+          </w:r>
+          <w:r>
+            <w:instrText xml:space="preserve"> CITATION Kre19 \l 1033 </w:instrText>
+          </w:r>
+          <w:r>
+            <w:fldChar w:fldCharType="separate"/>
+          </w:r>
+          <w:r>
+            <w:rPr>
+              <w:noProof/>
+            </w:rPr>
+            <w:t xml:space="preserve"> (Krebs, 2019)</w:t>
+          </w:r>
+          <w:r>
+            <w:fldChar w:fldCharType="end"/>
+          </w:r>
+        </w:sdtContent>
+      </w:sdt>
+      <w:r>
+        <w:t>.  In other scenarios, avoiding a hostile market or business activity is not possible, making hedging with insurance a more appropriate response.</w:t>
+      </w:r>
+      <w:r>
+        <w:t xml:space="preserve">  For example, it might be prohibitively expensive to have redundant manufacturing plants, while unlikely, if the building burnt down, then the organization would go out of business. These </w:t>
+      </w:r>
+      <w:r>
+        <w:lastRenderedPageBreak/>
+        <w:t>situations of catastrophic failure are ideal for insurance and other risk transference solutions.</w:t>
+      </w:r>
+      <w:r>
+        <w:t xml:space="preserve">  </w:t>
+      </w:r>
+      <w:proofErr w:type="gramStart"/>
+      <w:r>
+        <w:t>If</w:t>
+      </w:r>
+      <w:proofErr w:type="gramEnd"/>
+      <w:r>
+        <w:t xml:space="preserve"> the situation is less impactful, then the company might choose either self-insurance or self-protection.  A self-insurance strategy might be cash reserves or options contracts to acquire resources during extreme demand or short supply.  For most other scenarios</w:t>
+      </w:r>
+      <w:r>
+        <w:t>,</w:t>
+      </w:r>
+      <w:r>
+        <w:t xml:space="preserve"> the business needs to rely on controls that detect and react to failures</w:t>
+      </w:r>
+      <w:r>
+        <w:t xml:space="preserve"> </w:t>
+      </w:r>
+      <w:r>
+        <w:t>promptly</w:t>
+      </w:r>
+      <w:sdt>
+        <w:sdtPr>
+          <w:id w:val="-1189131434"/>
+          <w:citation/>
+        </w:sdtPr>
+        <w:sdtContent>
+          <w:r>
+            <w:fldChar w:fldCharType="begin"/>
+          </w:r>
+          <w:r>
+            <w:instrText xml:space="preserve"> CITATION Kos15 \l 1033 </w:instrText>
+          </w:r>
+          <w:r>
+            <w:fldChar w:fldCharType="separate"/>
+          </w:r>
+          <w:r>
+            <w:rPr>
+              <w:noProof/>
+            </w:rPr>
+            <w:t xml:space="preserve"> (Kosub, 2015)</w:t>
+          </w:r>
+          <w:r>
+            <w:fldChar w:fldCharType="end"/>
+          </w:r>
+        </w:sdtContent>
+      </w:sdt>
+      <w:r>
+        <w:t>.</w:t>
+      </w:r>
+      <w:r>
+        <w:t xml:space="preserve">  These might include technologies such as anti-virus and Intrusion Detection/Prevention Systems (IDS/IPS).</w:t>
+      </w:r>
+    </w:p>
+    <w:p>
+      <w:r>
+        <w:tab/>
+        <w:t>Another strategy is to form tighter integrations between the system components as a mechanism to reduce the attack surface</w:t>
+      </w:r>
+      <w:sdt>
+        <w:sdtPr>
+          <w:id w:val="-1543128989"/>
+          <w:citation/>
+        </w:sdtPr>
+        <w:sdtContent>
+          <w:r>
+            <w:fldChar w:fldCharType="begin"/>
+          </w:r>
+          <w:r>
+            <w:instrText xml:space="preserve"> CITATION Bas18 \l 1033 </w:instrText>
+          </w:r>
+          <w:r>
+            <w:fldChar w:fldCharType="separate"/>
+          </w:r>
+          <w:r>
+            <w:rPr>
+              <w:noProof/>
+            </w:rPr>
+            <w:t xml:space="preserve"> (Baskerville, Rowe, &amp; Wolff, 2018)</w:t>
+          </w:r>
+          <w:r>
+            <w:fldChar w:fldCharType="end"/>
+          </w:r>
+        </w:sdtContent>
+      </w:sdt>
+      <w:r>
+        <w:t>.  For instance, if the network topology requires a user to maintain five accounts with different password complexities, the security of those passwords will decrease to offset the lost convenience</w:t>
+      </w:r>
+      <w:sdt>
+        <w:sdtPr>
+          <w:id w:val="-754522982"/>
+          <w:citation/>
+        </w:sdtPr>
+        <w:sdtContent>
+          <w:r>
+            <w:fldChar w:fldCharType="begin"/>
+          </w:r>
+          <w:r>
+            <w:instrText xml:space="preserve"> CITATION Bus171 \l 1033 </w:instrText>
+          </w:r>
+          <w:r>
+            <w:fldChar w:fldCharType="separate"/>
+          </w:r>
+          <w:r>
+            <w:rPr>
+              <w:noProof/>
+            </w:rPr>
+            <w:t xml:space="preserve"> (Busby, Green, &amp; Hutchison, 2017)</w:t>
+          </w:r>
+          <w:r>
+            <w:fldChar w:fldCharType="end"/>
+          </w:r>
+        </w:sdtContent>
+      </w:sdt>
+      <w:r>
+        <w:t>.  Instead, exposing Single Sign-On (SSO) capabilities improve the user experience and encourages the desired behavior.  Another technical gain comes from the removal of redundant components, each with the potential to contain incorrect application code or configuration settings.</w:t>
+      </w:r>
+      <w:r>
+        <w:t xml:space="preserve">  Removing redundancies also aids in more consistency through centralized policy management and enforcement.</w:t>
       </w:r>
     </w:p>
     <w:p>
@@ -344,19 +976,543 @@
       <w:r>
         <w:t>Definition of each information security role</w:t>
       </w:r>
-      <w:r>
-        <w:br/>
-      </w:r>
-    </w:p>
+    </w:p>
+    <w:tbl>
+      <w:tblPr>
+        <w:tblStyle w:val="ListTable4"/>
+        <w:tblW w:w="0" w:type="auto"/>
+        <w:tblLook w:val="04A0" w:firstRow="1" w:lastRow="0" w:firstColumn="1" w:lastColumn="0" w:noHBand="0" w:noVBand="1"/>
+      </w:tblPr>
+      <w:tblGrid>
+        <w:gridCol w:w="4675"/>
+        <w:gridCol w:w="4675"/>
+      </w:tblGrid>
+      <w:tr>
+        <w:trPr>
+          <w:cnfStyle w:val="100000000000" w:firstRow="1" w:lastRow="0" w:firstColumn="0" w:lastColumn="0" w:oddVBand="0" w:evenVBand="0" w:oddHBand="0" w:evenHBand="0" w:firstRowFirstColumn="0" w:firstRowLastColumn="0" w:lastRowFirstColumn="0" w:lastRowLastColumn="0"/>
+        </w:trPr>
+        <w:tc>
+          <w:tcPr>
+            <w:cnfStyle w:val="001000000000" w:firstRow="0" w:lastRow="0" w:firstColumn="1" w:lastColumn="0" w:oddVBand="0" w:evenVBand="0" w:oddHBand="0" w:evenHBand="0" w:firstRowFirstColumn="0" w:firstRowLastColumn="0" w:lastRowFirstColumn="0" w:lastRowLastColumn="0"/>
+            <w:tcW w:w="4675" w:type="dxa"/>
+          </w:tcPr>
+          <w:p>
+            <w:r>
+              <w:t>Role</w:t>
+            </w:r>
+          </w:p>
+        </w:tc>
+        <w:tc>
+          <w:tcPr>
+            <w:tcW w:w="4675" w:type="dxa"/>
+          </w:tcPr>
+          <w:p>
+            <w:pPr>
+              <w:cnfStyle w:val="100000000000" w:firstRow="1" w:lastRow="0" w:firstColumn="0" w:lastColumn="0" w:oddVBand="0" w:evenVBand="0" w:oddHBand="0" w:evenHBand="0" w:firstRowFirstColumn="0" w:firstRowLastColumn="0" w:lastRowFirstColumn="0" w:lastRowLastColumn="0"/>
+            </w:pPr>
+            <w:r>
+              <w:t>Description</w:t>
+            </w:r>
+          </w:p>
+        </w:tc>
+      </w:tr>
+      <w:tr>
+        <w:trPr>
+          <w:cnfStyle w:val="000000100000" w:firstRow="0" w:lastRow="0" w:firstColumn="0" w:lastColumn="0" w:oddVBand="0" w:evenVBand="0" w:oddHBand="1" w:evenHBand="0" w:firstRowFirstColumn="0" w:firstRowLastColumn="0" w:lastRowFirstColumn="0" w:lastRowLastColumn="0"/>
+        </w:trPr>
+        <w:tc>
+          <w:tcPr>
+            <w:cnfStyle w:val="001000000000" w:firstRow="0" w:lastRow="0" w:firstColumn="1" w:lastColumn="0" w:oddVBand="0" w:evenVBand="0" w:oddHBand="0" w:evenHBand="0" w:firstRowFirstColumn="0" w:firstRowLastColumn="0" w:lastRowFirstColumn="0" w:lastRowLastColumn="0"/>
+            <w:tcW w:w="4675" w:type="dxa"/>
+          </w:tcPr>
+          <w:p>
+            <w:pPr>
+              <w:rPr>
+                <w:b w:val="0"/>
+                <w:bCs w:val="0"/>
+              </w:rPr>
+            </w:pPr>
+            <w:r>
+              <w:rPr>
+                <w:b w:val="0"/>
+                <w:bCs w:val="0"/>
+              </w:rPr>
+              <w:t>Chief Risk Management Officer</w:t>
+            </w:r>
+          </w:p>
+        </w:tc>
+        <w:tc>
+          <w:tcPr>
+            <w:tcW w:w="4675" w:type="dxa"/>
+          </w:tcPr>
+          <w:p>
+            <w:pPr>
+              <w:cnfStyle w:val="000000100000" w:firstRow="0" w:lastRow="0" w:firstColumn="0" w:lastColumn="0" w:oddVBand="0" w:evenVBand="0" w:oddHBand="1" w:evenHBand="0" w:firstRowFirstColumn="0" w:firstRowLastColumn="0" w:lastRowFirstColumn="0" w:lastRowLastColumn="0"/>
+            </w:pPr>
+            <w:r>
+              <w:t>Reduces the blast radius of process failures across the corporate strategy</w:t>
+            </w:r>
+          </w:p>
+        </w:tc>
+      </w:tr>
+      <w:tr>
+        <w:tc>
+          <w:tcPr>
+            <w:cnfStyle w:val="001000000000" w:firstRow="0" w:lastRow="0" w:firstColumn="1" w:lastColumn="0" w:oddVBand="0" w:evenVBand="0" w:oddHBand="0" w:evenHBand="0" w:firstRowFirstColumn="0" w:firstRowLastColumn="0" w:lastRowFirstColumn="0" w:lastRowLastColumn="0"/>
+            <w:tcW w:w="4675" w:type="dxa"/>
+          </w:tcPr>
+          <w:p>
+            <w:pPr>
+              <w:rPr>
+                <w:b w:val="0"/>
+                <w:bCs w:val="0"/>
+              </w:rPr>
+            </w:pPr>
+            <w:r>
+              <w:rPr>
+                <w:b w:val="0"/>
+                <w:bCs w:val="0"/>
+              </w:rPr>
+              <w:t>Chief Information Security Officer</w:t>
+            </w:r>
+          </w:p>
+        </w:tc>
+        <w:tc>
+          <w:tcPr>
+            <w:tcW w:w="4675" w:type="dxa"/>
+          </w:tcPr>
+          <w:p>
+            <w:pPr>
+              <w:cnfStyle w:val="000000000000" w:firstRow="0" w:lastRow="0" w:firstColumn="0" w:lastColumn="0" w:oddVBand="0" w:evenVBand="0" w:oddHBand="0" w:evenHBand="0" w:firstRowFirstColumn="0" w:firstRowLastColumn="0" w:lastRowFirstColumn="0" w:lastRowLastColumn="0"/>
+            </w:pPr>
+            <w:r>
+              <w:t xml:space="preserve">Accountable for the corporate strategy </w:t>
+            </w:r>
+            <w:r>
+              <w:t xml:space="preserve">that </w:t>
+            </w:r>
+            <w:r>
+              <w:t>protect</w:t>
+            </w:r>
+            <w:r>
+              <w:t>s</w:t>
+            </w:r>
+            <w:r>
+              <w:t xml:space="preserve"> business </w:t>
+            </w:r>
+            <w:r>
+              <w:t xml:space="preserve">technology </w:t>
+            </w:r>
+            <w:r>
+              <w:t>assets</w:t>
+            </w:r>
+          </w:p>
+        </w:tc>
+      </w:tr>
+      <w:tr>
+        <w:trPr>
+          <w:cnfStyle w:val="000000100000" w:firstRow="0" w:lastRow="0" w:firstColumn="0" w:lastColumn="0" w:oddVBand="0" w:evenVBand="0" w:oddHBand="1" w:evenHBand="0" w:firstRowFirstColumn="0" w:firstRowLastColumn="0" w:lastRowFirstColumn="0" w:lastRowLastColumn="0"/>
+        </w:trPr>
+        <w:tc>
+          <w:tcPr>
+            <w:cnfStyle w:val="001000000000" w:firstRow="0" w:lastRow="0" w:firstColumn="1" w:lastColumn="0" w:oddVBand="0" w:evenVBand="0" w:oddHBand="0" w:evenHBand="0" w:firstRowFirstColumn="0" w:firstRowLastColumn="0" w:lastRowFirstColumn="0" w:lastRowLastColumn="0"/>
+            <w:tcW w:w="4675" w:type="dxa"/>
+          </w:tcPr>
+          <w:p>
+            <w:pPr>
+              <w:rPr>
+                <w:b w:val="0"/>
+                <w:bCs w:val="0"/>
+              </w:rPr>
+            </w:pPr>
+            <w:r>
+              <w:rPr>
+                <w:b w:val="0"/>
+                <w:bCs w:val="0"/>
+              </w:rPr>
+              <w:t>Director of Information Security</w:t>
+            </w:r>
+          </w:p>
+        </w:tc>
+        <w:tc>
+          <w:tcPr>
+            <w:tcW w:w="4675" w:type="dxa"/>
+          </w:tcPr>
+          <w:p>
+            <w:pPr>
+              <w:cnfStyle w:val="000000100000" w:firstRow="0" w:lastRow="0" w:firstColumn="0" w:lastColumn="0" w:oddVBand="0" w:evenVBand="0" w:oddHBand="1" w:evenHBand="0" w:firstRowFirstColumn="0" w:firstRowLastColumn="0" w:lastRowFirstColumn="0" w:lastRowLastColumn="0"/>
+            </w:pPr>
+            <w:r>
+              <w:t xml:space="preserve">Defines the policies </w:t>
+            </w:r>
+            <w:r>
+              <w:t xml:space="preserve">that </w:t>
+            </w:r>
+            <w:r>
+              <w:t>enact the corporate security strategy</w:t>
+            </w:r>
+          </w:p>
+        </w:tc>
+      </w:tr>
+      <w:tr>
+        <w:tc>
+          <w:tcPr>
+            <w:cnfStyle w:val="001000000000" w:firstRow="0" w:lastRow="0" w:firstColumn="1" w:lastColumn="0" w:oddVBand="0" w:evenVBand="0" w:oddHBand="0" w:evenHBand="0" w:firstRowFirstColumn="0" w:firstRowLastColumn="0" w:lastRowFirstColumn="0" w:lastRowLastColumn="0"/>
+            <w:tcW w:w="4675" w:type="dxa"/>
+          </w:tcPr>
+          <w:p>
+            <w:pPr>
+              <w:rPr>
+                <w:b w:val="0"/>
+                <w:bCs w:val="0"/>
+              </w:rPr>
+            </w:pPr>
+            <w:r>
+              <w:rPr>
+                <w:b w:val="0"/>
+                <w:bCs w:val="0"/>
+              </w:rPr>
+              <w:t>Director of Privacy and Compliance</w:t>
+            </w:r>
+          </w:p>
+        </w:tc>
+        <w:tc>
+          <w:tcPr>
+            <w:tcW w:w="4675" w:type="dxa"/>
+          </w:tcPr>
+          <w:p>
+            <w:pPr>
+              <w:cnfStyle w:val="000000000000" w:firstRow="0" w:lastRow="0" w:firstColumn="0" w:lastColumn="0" w:oddVBand="0" w:evenVBand="0" w:oddHBand="0" w:evenHBand="0" w:firstRowFirstColumn="0" w:firstRowLastColumn="0" w:lastRowFirstColumn="0" w:lastRowLastColumn="0"/>
+            </w:pPr>
+            <w:r>
+              <w:t xml:space="preserve">Ensures </w:t>
+            </w:r>
+            <w:r>
+              <w:t xml:space="preserve">following of </w:t>
+            </w:r>
+            <w:r>
+              <w:t>regulatory requirements around the handling of data</w:t>
+            </w:r>
+          </w:p>
+        </w:tc>
+      </w:tr>
+      <w:tr>
+        <w:trPr>
+          <w:cnfStyle w:val="000000100000" w:firstRow="0" w:lastRow="0" w:firstColumn="0" w:lastColumn="0" w:oddVBand="0" w:evenVBand="0" w:oddHBand="1" w:evenHBand="0" w:firstRowFirstColumn="0" w:firstRowLastColumn="0" w:lastRowFirstColumn="0" w:lastRowLastColumn="0"/>
+        </w:trPr>
+        <w:tc>
+          <w:tcPr>
+            <w:cnfStyle w:val="001000000000" w:firstRow="0" w:lastRow="0" w:firstColumn="1" w:lastColumn="0" w:oddVBand="0" w:evenVBand="0" w:oddHBand="0" w:evenHBand="0" w:firstRowFirstColumn="0" w:firstRowLastColumn="0" w:lastRowFirstColumn="0" w:lastRowLastColumn="0"/>
+            <w:tcW w:w="4675" w:type="dxa"/>
+          </w:tcPr>
+          <w:p>
+            <w:pPr>
+              <w:rPr>
+                <w:b w:val="0"/>
+                <w:bCs w:val="0"/>
+              </w:rPr>
+            </w:pPr>
+            <w:r>
+              <w:rPr>
+                <w:b w:val="0"/>
+                <w:bCs w:val="0"/>
+              </w:rPr>
+              <w:t>Security Engineer</w:t>
+            </w:r>
+          </w:p>
+        </w:tc>
+        <w:tc>
+          <w:tcPr>
+            <w:tcW w:w="4675" w:type="dxa"/>
+          </w:tcPr>
+          <w:p>
+            <w:pPr>
+              <w:cnfStyle w:val="000000100000" w:firstRow="0" w:lastRow="0" w:firstColumn="0" w:lastColumn="0" w:oddVBand="0" w:evenVBand="0" w:oddHBand="1" w:evenHBand="0" w:firstRowFirstColumn="0" w:firstRowLastColumn="0" w:lastRowFirstColumn="0" w:lastRowLastColumn="0"/>
+            </w:pPr>
+            <w:r>
+              <w:t>Validates the implementation details of the security policy decisions</w:t>
+            </w:r>
+          </w:p>
+        </w:tc>
+      </w:tr>
+      <w:tr>
+        <w:tc>
+          <w:tcPr>
+            <w:cnfStyle w:val="001000000000" w:firstRow="0" w:lastRow="0" w:firstColumn="1" w:lastColumn="0" w:oddVBand="0" w:evenVBand="0" w:oddHBand="0" w:evenHBand="0" w:firstRowFirstColumn="0" w:firstRowLastColumn="0" w:lastRowFirstColumn="0" w:lastRowLastColumn="0"/>
+            <w:tcW w:w="4675" w:type="dxa"/>
+          </w:tcPr>
+          <w:p>
+            <w:pPr>
+              <w:rPr>
+                <w:b w:val="0"/>
+                <w:bCs w:val="0"/>
+              </w:rPr>
+            </w:pPr>
+            <w:r>
+              <w:rPr>
+                <w:b w:val="0"/>
+                <w:bCs w:val="0"/>
+              </w:rPr>
+              <w:t>Everyone Else</w:t>
+            </w:r>
+          </w:p>
+        </w:tc>
+        <w:tc>
+          <w:tcPr>
+            <w:tcW w:w="4675" w:type="dxa"/>
+          </w:tcPr>
+          <w:p>
+            <w:pPr>
+              <w:cnfStyle w:val="000000000000" w:firstRow="0" w:lastRow="0" w:firstColumn="0" w:lastColumn="0" w:oddVBand="0" w:evenVBand="0" w:oddHBand="0" w:evenHBand="0" w:firstRowFirstColumn="0" w:firstRowLastColumn="0" w:lastRowFirstColumn="0" w:lastRowLastColumn="0"/>
+            </w:pPr>
+            <w:r>
+              <w:t>Interacts with those policies and is critical for their successful exec</w:t>
+            </w:r>
+            <w:r>
+              <w:t>u</w:t>
+            </w:r>
+            <w:r>
+              <w:t>tion</w:t>
+            </w:r>
+          </w:p>
+        </w:tc>
+      </w:tr>
+    </w:tbl>
+    <w:p/>
     <w:p>
       <w:pPr>
         <w:pStyle w:val="Heading2"/>
       </w:pPr>
       <w:r>
+        <w:lastRenderedPageBreak/>
         <w:t>Relationship between roles and role of cybersecurity professional</w:t>
       </w:r>
-      <w:r>
-        <w:br/>
+    </w:p>
+    <w:p>
+      <w:r>
+        <w:tab/>
+        <w:t xml:space="preserve">Multiple security personas work in tandem to deliver a consistent and coherent risk management strategy that encompasses all </w:t>
+      </w:r>
+      <w:proofErr w:type="gramStart"/>
+      <w:r>
+        <w:t>business people</w:t>
+      </w:r>
+      <w:proofErr w:type="gramEnd"/>
+      <w:r>
+        <w:t>, processes, and products.  If that strategy lacks sponsorship from the executive-level or does not resona</w:t>
+      </w:r>
+      <w:r>
+        <w:t>te</w:t>
+      </w:r>
+      <w:r>
+        <w:t xml:space="preserve"> with the troops</w:t>
+      </w:r>
+      <w:r>
+        <w:t>,</w:t>
+      </w:r>
+      <w:r>
+        <w:t xml:space="preserve"> then it is unlikely to succeed</w:t>
+      </w:r>
+      <w:sdt>
+        <w:sdtPr>
+          <w:id w:val="-1603714548"/>
+          <w:citation/>
+        </w:sdtPr>
+        <w:sdtContent>
+          <w:r>
+            <w:fldChar w:fldCharType="begin"/>
+          </w:r>
+          <w:r>
+            <w:instrText xml:space="preserve"> CITATION Wes18 \l 1033 </w:instrText>
+          </w:r>
+          <w:r>
+            <w:fldChar w:fldCharType="separate"/>
+          </w:r>
+          <w:r>
+            <w:rPr>
+              <w:noProof/>
+            </w:rPr>
+            <w:t xml:space="preserve"> (Weston, Conklin, &amp; Drobnis, 2018)</w:t>
+          </w:r>
+          <w:r>
+            <w:fldChar w:fldCharType="end"/>
+          </w:r>
+        </w:sdtContent>
+      </w:sdt>
+      <w:r>
+        <w:t>.</w:t>
+      </w:r>
+      <w:r>
+        <w:t xml:space="preserve">  Instead, having a cultural alignment ensures that the standard operating procedure makes safe decisions that minimize risk and privacy concerns.</w:t>
+      </w:r>
+    </w:p>
+    <w:p>
+      <w:r>
+        <w:tab/>
+        <w:t>The Chief Risk Management Officer (CRMO) and Chief Information Security Officer (CISO) set the stage by determining what acceptable risks to business continuity.  While smaller organizations combine these roles, the CRMO focuses on general risk versus the CISO is more concerned with the subdomain of information confidentiality, integrity, and availability</w:t>
+      </w:r>
+      <w:sdt>
+        <w:sdtPr>
+          <w:id w:val="-778563815"/>
+          <w:citation/>
+        </w:sdtPr>
+        <w:sdtContent>
+          <w:r>
+            <w:fldChar w:fldCharType="begin"/>
+          </w:r>
+          <w:r>
+            <w:instrText xml:space="preserve"> CITATION Gro182 \l 1033 </w:instrText>
+          </w:r>
+          <w:r>
+            <w:fldChar w:fldCharType="separate"/>
+          </w:r>
+          <w:r>
+            <w:rPr>
+              <w:noProof/>
+            </w:rPr>
+            <w:t xml:space="preserve"> (Grobler, 2018)</w:t>
+          </w:r>
+          <w:r>
+            <w:fldChar w:fldCharType="end"/>
+          </w:r>
+        </w:sdtContent>
+      </w:sdt>
+      <w:r>
+        <w:t xml:space="preserve">.  Their </w:t>
+      </w:r>
+      <w:r>
+        <w:t xml:space="preserve">broad </w:t>
+      </w:r>
+      <w:r>
+        <w:t xml:space="preserve">policies and expectations </w:t>
+      </w:r>
+      <w:r>
+        <w:t xml:space="preserve">form the corporate vision and </w:t>
+      </w:r>
+      <w:r>
+        <w:t xml:space="preserve">guidelines that the Director of Information Security (DIS) must meet.  For instance, the CISO might require customer data protections are Health Insurance Portability and Accountability (HIPAA) compliant.  The DIS would break that down into a series of process changes and define a roadmap for achieving </w:t>
+      </w:r>
+      <w:r>
+        <w:t>this</w:t>
+      </w:r>
+      <w:r>
+        <w:t xml:space="preserve"> goal.  Incrementally delivering on the roadmap comes from teams of security engineers, that decompose problem statements into specific work items and validate policy decisions.</w:t>
+      </w:r>
+      <w:r>
+        <w:t xml:space="preserve">  </w:t>
+      </w:r>
+    </w:p>
+    <w:p>
+      <w:pPr>
+        <w:ind w:firstLine="720"/>
+      </w:pPr>
+      <w:r>
+        <w:t>Last, but not least is everyone else, as it is security-critical that policies enable the business versus create artificial blockades</w:t>
+      </w:r>
+      <w:sdt>
+        <w:sdtPr>
+          <w:id w:val="976413426"/>
+          <w:citation/>
+        </w:sdtPr>
+        <w:sdtContent>
+          <w:r>
+            <w:fldChar w:fldCharType="begin"/>
+          </w:r>
+          <w:r>
+            <w:instrText xml:space="preserve"> CITATION Wes18 \l 1033 </w:instrText>
+          </w:r>
+          <w:r>
+            <w:fldChar w:fldCharType="separate"/>
+          </w:r>
+          <w:r>
+            <w:rPr>
+              <w:noProof/>
+            </w:rPr>
+            <w:t xml:space="preserve"> (Weston, Conklin, &amp; Drobnis, 2018)</w:t>
+          </w:r>
+          <w:r>
+            <w:fldChar w:fldCharType="end"/>
+          </w:r>
+        </w:sdtContent>
+      </w:sdt>
+      <w:r>
+        <w:t xml:space="preserve">.  </w:t>
+      </w:r>
+      <w:r>
+        <w:t>If the troops lack insights into the intent of a policy, they will follow the specific ask, not similar permutations of the rule.</w:t>
+      </w:r>
+      <w:r>
+        <w:t xml:space="preserve">  For example, the timely installation of operating system patches reduces the risk of malware spreading through the organization.  While no one asked for similar updates to Java, </w:t>
+      </w:r>
+      <w:r>
+        <w:lastRenderedPageBreak/>
+        <w:t xml:space="preserve">Flash, and Adobe reader are equally vulnerable.  Only through associating the request to policy to the roadmap to the vision are these </w:t>
+      </w:r>
+      <w:proofErr w:type="spellStart"/>
+      <w:r>
+        <w:t>auxilarly</w:t>
+      </w:r>
+      <w:proofErr w:type="spellEnd"/>
+      <w:r>
+        <w:t xml:space="preserve"> risks addressed.</w:t>
+      </w:r>
+    </w:p>
+    <w:p>
+      <w:pPr>
+        <w:pStyle w:val="Heading2"/>
+      </w:pPr>
+      <w:r>
+        <w:t>Conclusion</w:t>
+      </w:r>
+    </w:p>
+    <w:p>
+      <w:r>
+        <w:tab/>
+        <w:t>Addressing risk management requires a feedback loop that centers around plan-do-check-act cycles.  At the beginning of that process are exercises that identify business-critical resources and enumerate threats against those systems.  These threats can come in the form of cyber-risk or cyber-crime against the organization’s people, processes, and products.  Corporate data is an incredibly valuable artifact, as it enables business intelligence and platform differentiation.  However, there are several risks to owning information specifically around maintaining its confidentiality, integrity, and availability.  When those security properties degrade, then the company runs the risk of alienating its customer base, violating privacy regulations, and fails to make timely decisions.</w:t>
+      </w:r>
+      <w:r>
+        <w:t xml:space="preserve">  </w:t>
+      </w:r>
+    </w:p>
+    <w:p>
+      <w:pPr>
+        <w:ind w:firstLine="720"/>
+      </w:pPr>
+      <w:r>
+        <w:t>Various frameworks exist for formally making risk assessments and evaluating the quality of mitigating controls.</w:t>
+      </w:r>
+      <w:r>
+        <w:t xml:space="preserve">  Those controls must enforce authentication, authorization, and auditing capabilities where possible.  However, general security controls are not appropriate or possible in every scenario, and this requires alternative strategies such as risk transference or avoidance.</w:t>
+      </w:r>
+      <w:r>
+        <w:t xml:space="preserve">  Depending on the situation</w:t>
+      </w:r>
+      <w:r>
+        <w:t>,</w:t>
+      </w:r>
+      <w:r>
+        <w:t xml:space="preserve"> the business might need multiple risk countermeasures, such as reducing the features available to foreign markets and ensuring proper authorization checks.</w:t>
+      </w:r>
+    </w:p>
+    <w:p>
+      <w:pPr>
+        <w:ind w:firstLine="720"/>
+      </w:pPr>
+      <w:r>
+        <w:t xml:space="preserve">A successful risk management solution needs sponsorship and agreement from the top-to-bottom of the organization.  C-Level members like the CRMO and CISO establish the corporate norms and vision for the future.  That vision must align the desires of other executives, enabling the business to </w:t>
+      </w:r>
+      <w:r>
+        <w:t>deliver on its core mission safely</w:t>
+      </w:r>
+      <w:r>
+        <w:t>.</w:t>
+      </w:r>
+      <w:r>
+        <w:t xml:space="preserve">  Directors-level establish a roadmap and </w:t>
+      </w:r>
+      <w:r>
+        <w:lastRenderedPageBreak/>
+        <w:t>oversee security engineers that build and validate those requirements.  Finally, everyone else in the organization needs to understand how they fit into the risk management strategy, and how the policies map to roadmaps and grander visions.</w:t>
       </w:r>
     </w:p>
     <w:sectPr>
@@ -1026,7 +2182,6 @@
   <w:style w:type="character" w:default="1" w:styleId="DefaultParagraphFont">
     <w:name w:val="Default Paragraph Font"/>
     <w:uiPriority w:val="1"/>
-    <w:semiHidden/>
     <w:unhideWhenUsed/>
   </w:style>
   <w:style w:type="table" w:default="1" w:styleId="TableNormal">
@@ -1210,6 +2365,113 @@
       <w:ind w:left="720"/>
       <w:contextualSpacing/>
     </w:pPr>
+  </w:style>
+  <w:style w:type="paragraph" w:styleId="NoSpacing">
+    <w:name w:val="No Spacing"/>
+    <w:uiPriority w:val="1"/>
+    <w:qFormat/>
+    <w:rsid w:val="00E50F18"/>
+    <w:pPr>
+      <w:spacing w:line="240" w:lineRule="auto"/>
+    </w:pPr>
+    <w:rPr>
+      <w:rFonts w:ascii="Times New Roman" w:hAnsi="Times New Roman" w:cs="Times New Roman"/>
+      <w:sz w:val="24"/>
+      <w:szCs w:val="24"/>
+    </w:rPr>
+  </w:style>
+  <w:style w:type="table" w:styleId="TableGrid">
+    <w:name w:val="Table Grid"/>
+    <w:basedOn w:val="TableNormal"/>
+    <w:uiPriority w:val="39"/>
+    <w:rsid w:val="0063345C"/>
+    <w:pPr>
+      <w:spacing w:line="240" w:lineRule="auto"/>
+    </w:pPr>
+    <w:tblPr>
+      <w:tblBorders>
+        <w:top w:val="single" w:sz="4" w:space="0" w:color="auto"/>
+        <w:left w:val="single" w:sz="4" w:space="0" w:color="auto"/>
+        <w:bottom w:val="single" w:sz="4" w:space="0" w:color="auto"/>
+        <w:right w:val="single" w:sz="4" w:space="0" w:color="auto"/>
+        <w:insideH w:val="single" w:sz="4" w:space="0" w:color="auto"/>
+        <w:insideV w:val="single" w:sz="4" w:space="0" w:color="auto"/>
+      </w:tblBorders>
+    </w:tblPr>
+  </w:style>
+  <w:style w:type="table" w:styleId="ListTable4">
+    <w:name w:val="List Table 4"/>
+    <w:basedOn w:val="TableNormal"/>
+    <w:uiPriority w:val="49"/>
+    <w:rsid w:val="0063345C"/>
+    <w:pPr>
+      <w:spacing w:line="240" w:lineRule="auto"/>
+    </w:pPr>
+    <w:tblPr>
+      <w:tblStyleRowBandSize w:val="1"/>
+      <w:tblStyleColBandSize w:val="1"/>
+      <w:tblBorders>
+        <w:top w:val="single" w:sz="4" w:space="0" w:color="666666" w:themeColor="text1" w:themeTint="99"/>
+        <w:left w:val="single" w:sz="4" w:space="0" w:color="666666" w:themeColor="text1" w:themeTint="99"/>
+        <w:bottom w:val="single" w:sz="4" w:space="0" w:color="666666" w:themeColor="text1" w:themeTint="99"/>
+        <w:right w:val="single" w:sz="4" w:space="0" w:color="666666" w:themeColor="text1" w:themeTint="99"/>
+        <w:insideH w:val="single" w:sz="4" w:space="0" w:color="666666" w:themeColor="text1" w:themeTint="99"/>
+      </w:tblBorders>
+    </w:tblPr>
+    <w:tblStylePr w:type="firstRow">
+      <w:rPr>
+        <w:b/>
+        <w:bCs/>
+        <w:color w:val="FFFFFF" w:themeColor="background1"/>
+      </w:rPr>
+      <w:tblPr/>
+      <w:tcPr>
+        <w:tcBorders>
+          <w:top w:val="single" w:sz="4" w:space="0" w:color="000000" w:themeColor="text1"/>
+          <w:left w:val="single" w:sz="4" w:space="0" w:color="000000" w:themeColor="text1"/>
+          <w:bottom w:val="single" w:sz="4" w:space="0" w:color="000000" w:themeColor="text1"/>
+          <w:right w:val="single" w:sz="4" w:space="0" w:color="000000" w:themeColor="text1"/>
+          <w:insideH w:val="nil"/>
+        </w:tcBorders>
+        <w:shd w:val="clear" w:color="auto" w:fill="000000" w:themeFill="text1"/>
+      </w:tcPr>
+    </w:tblStylePr>
+    <w:tblStylePr w:type="lastRow">
+      <w:rPr>
+        <w:b/>
+        <w:bCs/>
+      </w:rPr>
+      <w:tblPr/>
+      <w:tcPr>
+        <w:tcBorders>
+          <w:top w:val="double" w:sz="4" w:space="0" w:color="666666" w:themeColor="text1" w:themeTint="99"/>
+        </w:tcBorders>
+      </w:tcPr>
+    </w:tblStylePr>
+    <w:tblStylePr w:type="firstCol">
+      <w:rPr>
+        <w:b/>
+        <w:bCs/>
+      </w:rPr>
+    </w:tblStylePr>
+    <w:tblStylePr w:type="lastCol">
+      <w:rPr>
+        <w:b/>
+        <w:bCs/>
+      </w:rPr>
+    </w:tblStylePr>
+    <w:tblStylePr w:type="band1Vert">
+      <w:tblPr/>
+      <w:tcPr>
+        <w:shd w:val="clear" w:color="auto" w:fill="CCCCCC" w:themeFill="text1" w:themeFillTint="33"/>
+      </w:tcPr>
+    </w:tblStylePr>
+    <w:tblStylePr w:type="band1Horz">
+      <w:tblPr/>
+      <w:tcPr>
+        <w:shd w:val="clear" w:color="auto" w:fill="CCCCCC" w:themeFill="text1" w:themeFillTint="33"/>
+      </w:tcPr>
+    </w:tblStylePr>
   </w:style>
 </w:styles>
 </file>
@@ -1554,7 +2816,7 @@
     <b:Volume>104</b:Volume>
     <b:Issue>5</b:Issue>
     <b:DOI>https://doi.org/10.1007/s12297-015-0316-8</b:DOI>
-    <b:RefOrder>5</b:RefOrder>
+    <b:RefOrder>9</b:RefOrder>
   </b:Source>
   <b:Source>
     <b:Tag>LiZ18</b:Tag>
@@ -1634,11 +2896,285 @@
     <b:URL>https://search-ebscohost-com.proxy1.ncu.edu/login.aspx?direct=true&amp;db=a9h&amp;AN=126542986&amp;site=eds-live</b:URL>
     <b:RefOrder>4</b:RefOrder>
   </b:Source>
+  <b:Source>
+    <b:Tag>Kna18</b:Tag>
+    <b:SourceType>JournalArticle</b:SourceType>
+    <b:Guid>{19E3F3B3-ABAB-4585-A81B-A5A4B1E9A3E7}</b:Guid>
+    <b:Title>Building novel capabilities to enable business intelligence agility: results from a quantitative study</b:Title>
+    <b:Year>2018</b:Year>
+    <b:Author>
+      <b:Author>
+        <b:NameList>
+          <b:Person>
+            <b:Last>Knabke</b:Last>
+            <b:First>T</b:First>
+          </b:Person>
+          <b:Person>
+            <b:Last>Olbrich</b:Last>
+            <b:First>S</b:First>
+          </b:Person>
+        </b:NameList>
+      </b:Author>
+    </b:Author>
+    <b:JournalName>Information System E-Business Management</b:JournalName>
+    <b:Pages>493-546</b:Pages>
+    <b:Volume>16</b:Volume>
+    <b:DOI>https://doi.org/10.1007/s10257-017-0361-z</b:DOI>
+    <b:RefOrder>5</b:RefOrder>
+  </b:Source>
+  <b:Source>
+    <b:Tag>Obe15</b:Tag>
+    <b:SourceType>JournalArticle</b:SourceType>
+    <b:Guid>{BE0A9D6B-DD2D-45C2-8344-7EEE7FC0C41F}</b:Guid>
+    <b:Author>
+      <b:Author>
+        <b:NameList>
+          <b:Person>
+            <b:Last>Obeidat</b:Last>
+            <b:First>M</b:First>
+          </b:Person>
+          <b:Person>
+            <b:Last>North</b:Last>
+            <b:First>M</b:First>
+          </b:Person>
+          <b:Person>
+            <b:Last>Richardson</b:Last>
+            <b:First>R</b:First>
+          </b:Person>
+          <b:Person>
+            <b:Last>Rattanka</b:Last>
+            <b:First>V</b:First>
+          </b:Person>
+          <b:Person>
+            <b:Last>North</b:Last>
+            <b:First>S</b:First>
+          </b:Person>
+        </b:NameList>
+      </b:Author>
+    </b:Author>
+    <b:Title>Business Intelligence Technology, Applications, and Trends</b:Title>
+    <b:JournalName>International Management Review</b:JournalName>
+    <b:Year>2015</b:Year>
+    <b:Pages>47-56</b:Pages>
+    <b:Volume>11</b:Volume>
+    <b:Issue>2</b:Issue>
+    <b:URL>https://search-ebscohost-com.proxy1.ncu.edu/login.aspx?direct=true&amp;db=bth&amp;AN=109929818&amp;site=eds-live</b:URL>
+    <b:RefOrder>6</b:RefOrder>
+  </b:Source>
+  <b:Source>
+    <b:Tag>Kov18</b:Tag>
+    <b:SourceType>JournalArticle</b:SourceType>
+    <b:Guid>{E5C106A1-F2DC-4941-9C1D-16C402F8573D}</b:Guid>
+    <b:Author>
+      <b:Author>
+        <b:NameList>
+          <b:Person>
+            <b:Last>Kovacs</b:Last>
+            <b:First>L</b:First>
+          </b:Person>
+        </b:NameList>
+      </b:Author>
+    </b:Author>
+    <b:Title>Cyber security policy and strategy in the European Union and NATO</b:Title>
+    <b:JournalName>Revista Academiei Fortelor Terestre</b:JournalName>
+    <b:Year>2017</b:Year>
+    <b:Pages>16-24</b:Pages>
+    <b:Volume>23</b:Volume>
+    <b:Issue>1</b:Issue>
+    <b:URL>https://search-ebscohost-com.proxy1.ncu.edu/login.aspx?direct=true&amp;db=a9h&amp;AN=128789540&amp;site=eds-live</b:URL>
+    <b:RefOrder>7</b:RefOrder>
+  </b:Source>
+  <b:Source>
+    <b:Tag>Gon19</b:Tag>
+    <b:SourceType>JournalArticle</b:SourceType>
+    <b:Guid>{AB6D1BE3-2FD6-4AA1-B88F-4C40FF98F23F}</b:Guid>
+    <b:Title>Business Intelligence Excellence: A Company's Journey to Business Intelligence Maturity</b:Title>
+    <b:Pages>91-99</b:Pages>
+    <b:Year>2012</b:Year>
+    <b:Author>
+      <b:Author>
+        <b:NameList>
+          <b:Person>
+            <b:Last>Hawking</b:Last>
+            <b:First>P</b:First>
+          </b:Person>
+        </b:NameList>
+      </b:Author>
+    </b:Author>
+    <b:JournalName>International Journal of Technology, Knowledge and Society</b:JournalName>
+    <b:Volume>8</b:Volume>
+    <b:Issue>2</b:Issue>
+    <b:DOI>https://doi.org/10.18848/1832-3669/CGP/v08i02/56274</b:DOI>
+    <b:RefOrder>8</b:RefOrder>
+  </b:Source>
+  <b:Source>
+    <b:Tag>Rad15</b:Tag>
+    <b:SourceType>JournalArticle</b:SourceType>
+    <b:Guid>{905D48B3-137A-4950-9CAB-0924FB435BA2}</b:Guid>
+    <b:Title>COBIT Helps Organizations Meet Performance and Compliance Requirements</b:Title>
+    <b:JournalName>COBIT Focus</b:JournalName>
+    <b:Year>2015</b:Year>
+    <b:Pages>1-5</b:Pages>
+    <b:Author>
+      <b:Author>
+        <b:NameList>
+          <b:Person>
+            <b:Last>Radhakrishnan</b:Last>
+            <b:First>S</b:First>
+          </b:Person>
+        </b:NameList>
+      </b:Author>
+    </b:Author>
+    <b:Volume>5</b:Volume>
+    <b:URL>https://search-ebscohost-com.proxy1.ncu.edu/login.aspx?direct=true&amp;db=bth&amp;AN=102026122&amp;site=eds-live</b:URL>
+    <b:RefOrder>11</b:RefOrder>
+  </b:Source>
+  <b:Source>
+    <b:Tag>Bas18</b:Tag>
+    <b:SourceType>JournalArticle</b:SourceType>
+    <b:Guid>{0E85437D-086A-4DF0-B11E-9E16F73AC5A5}</b:Guid>
+    <b:Author>
+      <b:Author>
+        <b:NameList>
+          <b:Person>
+            <b:Last>Baskerville</b:Last>
+            <b:First>R</b:First>
+          </b:Person>
+          <b:Person>
+            <b:Last>Rowe</b:Last>
+            <b:First>F</b:First>
+          </b:Person>
+          <b:Person>
+            <b:Last>Wolff</b:Last>
+            <b:First>F</b:First>
+          </b:Person>
+        </b:NameList>
+      </b:Author>
+    </b:Author>
+    <b:Title>Integration of information systems and cybersecurity countermeasures: an exposure to risk perspective</b:Title>
+    <b:JournalName>SIGMIS Database. Volume 49</b:JournalName>
+    <b:Year>2018</b:Year>
+    <b:Pages>33-52</b:Pages>
+    <b:YearAccessed>2020</b:YearAccessed>
+    <b:MonthAccessed>May</b:MonthAccessed>
+    <b:DayAccessed>3</b:DayAccessed>
+    <b:DOI>https://doi.org/10.1145/3184444.3184448.</b:DOI>
+    <b:RefOrder>10</b:RefOrder>
+  </b:Source>
+  <b:Source>
+    <b:Tag>Kre19</b:Tag>
+    <b:SourceType>ConferenceProceedings</b:SourceType>
+    <b:Guid>{1170A91B-FD08-457C-AB6E-A387B8348B8F}</b:Guid>
+    <b:Author>
+      <b:Author>
+        <b:NameList>
+          <b:Person>
+            <b:Last>Krebs</b:Last>
+            <b:First>C</b:First>
+          </b:Person>
+        </b:NameList>
+      </b:Author>
+    </b:Author>
+    <b:Title>Keynote by Christopher Krebs, Director, Cybersecurity and Infrastructure Security Agency</b:Title>
+    <b:InternetSiteTitle>YouTube</b:InternetSiteTitle>
+    <b:Year>2019</b:Year>
+    <b:Month>April</b:Month>
+    <b:Day>23</b:Day>
+    <b:URL>https://www.youtube.com/watch?v=aVfcgNhHSDM</b:URL>
+    <b:ConferenceName>International Conference on Consumer Electronics</b:ConferenceName>
+    <b:City>Las Vegas, Nevada, USA</b:City>
+    <b:RefOrder>12</b:RefOrder>
+  </b:Source>
+  <b:Source>
+    <b:Tag>Bus171</b:Tag>
+    <b:SourceType>JournalArticle</b:SourceType>
+    <b:Guid>{3E29D600-4EDF-4916-9886-A6E21CBAE39E}</b:Guid>
+    <b:Title>Analysis of Affordance, Time, and Adaptation in the Assessment of Industrial Control System Cybersecurity Risk</b:Title>
+    <b:JournalName>Risk Analysis: An International Journal</b:JournalName>
+    <b:Year>2017</b:Year>
+    <b:Pages>1298-1314</b:Pages>
+    <b:Author>
+      <b:Author>
+        <b:NameList>
+          <b:Person>
+            <b:Last>Busby</b:Last>
+            <b:First>J</b:First>
+          </b:Person>
+          <b:Person>
+            <b:Last>Green</b:Last>
+            <b:First>B</b:First>
+          </b:Person>
+          <b:Person>
+            <b:Last>Hutchison</b:Last>
+            <b:First>D</b:First>
+          </b:Person>
+        </b:NameList>
+      </b:Author>
+    </b:Author>
+    <b:Volume>37</b:Volume>
+    <b:Issue>7</b:Issue>
+    <b:DOI>https://doi-org.proxy1.ncu.edu/10.1111/risa.12681</b:DOI>
+    <b:RefOrder>13</b:RefOrder>
+  </b:Source>
+  <b:Source>
+    <b:Tag>Wes18</b:Tag>
+    <b:SourceType>JournalArticle</b:SourceType>
+    <b:Guid>{9AFBCCA8-77C2-43A1-BCDF-8C212D3ADE59}</b:Guid>
+    <b:Title>Assessing and resetting culture in enterprise risk management</b:Title>
+    <b:JournalName>Assurances et Gestion Des Risques,</b:JournalName>
+    <b:Year>2018</b:Year>
+    <b:Pages>131-166</b:Pages>
+    <b:Author>
+      <b:Author>
+        <b:NameList>
+          <b:Person>
+            <b:Last>Weston</b:Last>
+            <b:First>H</b:First>
+          </b:Person>
+          <b:Person>
+            <b:Last>Conklin</b:Last>
+            <b:First>T</b:First>
+          </b:Person>
+          <b:Person>
+            <b:Last>Drobnis</b:Last>
+            <b:First>K</b:First>
+          </b:Person>
+        </b:NameList>
+      </b:Author>
+    </b:Author>
+    <b:Volume>85</b:Volume>
+    <b:Issue>1</b:Issue>
+    <b:DOI>https://doi-org.proxy1.ncu.edu/10.7202/1051319ar</b:DOI>
+    <b:RefOrder>14</b:RefOrder>
+  </b:Source>
+  <b:Source>
+    <b:Tag>Gro182</b:Tag>
+    <b:SourceType>JournalArticle</b:SourceType>
+    <b:Guid>{B4685A41-4C6F-45A3-9710-1365B55E504E}</b:Guid>
+    <b:Title>Cyber risk from a chief risk officer perspective</b:Title>
+    <b:JournalName>Journal of Risk Management in Financial Institutions</b:JournalName>
+    <b:Year>2018</b:Year>
+    <b:Pages>125-131</b:Pages>
+    <b:Author>
+      <b:Author>
+        <b:NameList>
+          <b:Person>
+            <b:Last>Grobler</b:Last>
+            <b:First>J</b:First>
+          </b:Person>
+        </b:NameList>
+      </b:Author>
+    </b:Author>
+    <b:Volume>11</b:Volume>
+    <b:Issue>2</b:Issue>
+    <b:URL>https://search-ebscohost-com.proxy1.ncu.edu/login.aspx?direct=true&amp;db=bth&amp;AN=128885445&amp;site=eds-live</b:URL>
+    <b:RefOrder>15</b:RefOrder>
+  </b:Source>
 </b:Sources>
 </file>
 
 <file path=customXml/itemProps1.xml><?xml version="1.0" encoding="utf-8"?>
-<ds:datastoreItem xmlns:ds="http://schemas.openxmlformats.org/officeDocument/2006/customXml" ds:itemID="{303D685F-DB08-4D89-B82F-2F84BAF56E02}">
+<ds:datastoreItem xmlns:ds="http://schemas.openxmlformats.org/officeDocument/2006/customXml" ds:itemID="{519930E9-8EC1-434B-9917-7F3F482C53EF}">
   <ds:schemaRefs>
     <ds:schemaRef ds:uri="http://schemas.openxmlformats.org/officeDocument/2006/bibliography"/>
   </ds:schemaRefs>

</xml_diff>